<commit_message>
initial commit - model intergration
</commit_message>
<xml_diff>
--- a/Final_project_documentation/Doc1.docx
+++ b/Final_project_documentation/Doc1.docx
@@ -3104,7 +3104,7 @@
         <w:t>LightGBM algorithm</w:t>
       </w:r>
       <w:r>
-        <w:t>, trained on both synthetic datasets generated with Python’s Faker library and real-world data collected from surveys and online career platforms. CareerCompass evaluates academic records, RIASEC personality traits, interests, skills, and extracurricular activities to generate recommendations. The system also provides tailored career options, career roadmaps, interactive quizzes, motivational success stories, and a community forum for peer and mentor interaction. In addition, counselors and educators can use an analytics dashboard to identify trends and provide better student support. The findings suggest that CareerCompass can serve as a practical, user-friendly, and scalable tool for career guidance. By combining machine learning with modern web technologies, the platform offers a holistic approach that supports students in making informed and confident career decisions.</w:t>
+        <w:t>, trained on both synthetic datasets and real-world data collected from surveys and online career platforms. CareerCompass evaluates academic records, RIASEC personality traits, interests, skills, and extracurricular activities to generate recommendations. The system also provides tailored career options, career roadmaps, interactive quizzes, motivational success stories, and a community forum for peer and mentor interaction. In addition, counselors and educators can use an analytics dashboard to identify trends and provide better student support. The findings suggest that CareerCompass can serve as a practical, user-friendly, and scalable tool for career guidance. By combining machine learning with modern web technologies, the platform offers a holistic approach that supports students in making informed and confident career decisions.</w:t>
       </w:r>
     </w:p>
     <w:p>
@@ -3262,7 +3262,13 @@
     </w:p>
     <w:p>
       <w:r>
-        <w:t xml:space="preserve">CareerCompass addresses the challenges of career planning with a mix of technology and user-focused features. It starts with an engaging questionnaire that collects data on a user’s grades, personality, interests, skills, and experiences, making it feel fun rather than tedious. A machine learning model, built with Python and trained on 1000 synthetic profiles and real-world data from Kaggle and surveys, suggests 3–5 careers with clear explanations, like “You’re a good fit for graphic design because of your creativity and art skills.” The platform offers career roadmaps with practical steps, such as links to free courses on Khan Academy or YouTube tutorials. Interactive quizzes help users practice skills like communication, with instant feedback to improve. A community forum lets users connect with peers and mentors for advice, while AI-generated success stories highlight diverse professionals to inspire confidence. Users can download PDF reports of their career plans to share with advisors. </w:t>
+        <w:t>CareerCompass addresses the challenges of career planning with a mix of technology and user-focused features. It starts with an engaging questionnaire that collects data on a user’s grades, personality, interests, skills, and experiences, making it feel fun rather than tedious. A machine learning model, built with Python and trained on</w:t>
+      </w:r>
+      <w:r>
+        <w:t xml:space="preserve"> </w:t>
+      </w:r>
+      <w:r>
+        <w:t xml:space="preserve">synthetic profiles and real-world data from Kaggle and surveys, suggests 3 careers with clear explanations, like “You’re a good fit for graphic design because of your creativity and art skills.” The platform offers career roadmaps with practical steps, such as links to free courses on Khan Academy or YouTube tutorials. Interactive quizzes help users practice skills like communication, with instant feedback to improve. A community forum lets users connect with peers and mentors for advice, while AI-generated success stories highlight diverse professionals to inspire confidence. Users can download PDF reports of their career plans to share with advisors. </w:t>
       </w:r>
     </w:p>
     <w:p/>
@@ -3313,11 +3319,47 @@
           </w:rPr>
           <w:t xml:space="preserve">. </w:t>
         </w:r>
+        <w:proofErr w:type="spellStart"/>
         <w:r>
           <w:rPr>
             <w:rStyle w:val="Hyperlink"/>
           </w:rPr>
-          <w:t>Kulcsár, V., Dobrean, A. and Gati, I. (2020)</w:t>
+          <w:t>Kulcsár</w:t>
+        </w:r>
+        <w:proofErr w:type="spellEnd"/>
+        <w:r>
+          <w:rPr>
+            <w:rStyle w:val="Hyperlink"/>
+          </w:rPr>
+          <w:t xml:space="preserve">, V., </w:t>
+        </w:r>
+        <w:proofErr w:type="spellStart"/>
+        <w:r>
+          <w:rPr>
+            <w:rStyle w:val="Hyperlink"/>
+          </w:rPr>
+          <w:t>Dobrean</w:t>
+        </w:r>
+        <w:proofErr w:type="spellEnd"/>
+        <w:r>
+          <w:rPr>
+            <w:rStyle w:val="Hyperlink"/>
+          </w:rPr>
+          <w:t xml:space="preserve">, A. and </w:t>
+        </w:r>
+        <w:proofErr w:type="spellStart"/>
+        <w:r>
+          <w:rPr>
+            <w:rStyle w:val="Hyperlink"/>
+          </w:rPr>
+          <w:t>Gati</w:t>
+        </w:r>
+        <w:proofErr w:type="spellEnd"/>
+        <w:r>
+          <w:rPr>
+            <w:rStyle w:val="Hyperlink"/>
+          </w:rPr>
+          <w:t>, I. (2020)</w:t>
         </w:r>
       </w:hyperlink>
       <w:r>
@@ -3443,12 +3485,14 @@
         <w:t xml:space="preserve">Machine learning (ML) is improving career guidance by analyzing diverse data. </w:t>
       </w:r>
       <w:hyperlink w:anchor="Rf_Geethanjana2025" w:history="1">
+        <w:proofErr w:type="spellStart"/>
         <w:r>
           <w:rPr>
             <w:rStyle w:val="Hyperlink"/>
           </w:rPr>
           <w:t>Geethanjana</w:t>
         </w:r>
+        <w:proofErr w:type="spellEnd"/>
         <w:r>
           <w:rPr>
             <w:rStyle w:val="Hyperlink"/>
@@ -3482,13 +3526,7 @@
           <w:rPr>
             <w:rStyle w:val="Hyperlink"/>
           </w:rPr>
-          <w:t>Nguyen</w:t>
-        </w:r>
-        <w:r>
-          <w:rPr>
-            <w:rStyle w:val="Hyperlink"/>
-          </w:rPr>
-          <w:t xml:space="preserve"> (2023)</w:t>
+          <w:t>Nguyen (2023)</w:t>
         </w:r>
       </w:hyperlink>
       <w:r>
@@ -3517,19 +3555,7 @@
           <w:rPr>
             <w:rStyle w:val="Hyperlink"/>
           </w:rPr>
-          <w:t>(2</w:t>
-        </w:r>
-        <w:r>
-          <w:rPr>
-            <w:rStyle w:val="Hyperlink"/>
-          </w:rPr>
-          <w:t>0</w:t>
-        </w:r>
-        <w:r>
-          <w:rPr>
-            <w:rStyle w:val="Hyperlink"/>
-          </w:rPr>
-          <w:t>15)</w:t>
+          <w:t>(2015)</w:t>
         </w:r>
       </w:hyperlink>
       <w:r>
@@ -3647,43 +3673,45 @@
           <w:rPr>
             <w:rStyle w:val="Hyperlink"/>
           </w:rPr>
-          <w:t>Ronnie, S., Santos</w:t>
+          <w:t>Ronnie, S., Santos (2024)</w:t>
         </w:r>
+      </w:hyperlink>
+      <w:r>
+        <w:t xml:space="preserve"> </w:t>
+      </w:r>
+      <w:r>
+        <w:t>noted that students without role models are less likely to persist in fields like technology. CareerCompass includes AI-generated success stories to provide diverse, motivational narratives.</w:t>
+      </w:r>
+    </w:p>
+    <w:p>
+      <w:pPr>
+        <w:pStyle w:val="Heading2"/>
+      </w:pPr>
+      <w:r>
+        <w:t>2.6 Actionable Guidance and Skill Development</w:t>
+      </w:r>
+    </w:p>
+    <w:p>
+      <w:r>
+        <w:t>Effective career tools provide clear steps.</w:t>
+      </w:r>
+      <w:r>
+        <w:t xml:space="preserve"> </w:t>
+      </w:r>
+      <w:hyperlink w:anchor="Rf_WarrnerJND" w:history="1">
+        <w:proofErr w:type="spellStart"/>
         <w:r>
           <w:rPr>
             <w:rStyle w:val="Hyperlink"/>
           </w:rPr>
-          <w:t xml:space="preserve"> (2024)</w:t>
+          <w:t>Warrner</w:t>
         </w:r>
-      </w:hyperlink>
-      <w:r>
-        <w:t xml:space="preserve"> </w:t>
-      </w:r>
-      <w:r>
-        <w:t>noted that students without role models are less likely to persist in fields like technology. CareerCompass includes AI-generated success stories to provide diverse, motivational narratives.</w:t>
-      </w:r>
-    </w:p>
-    <w:p>
-      <w:pPr>
-        <w:pStyle w:val="Heading2"/>
-      </w:pPr>
-      <w:r>
-        <w:t>2.6 Actionable Guidance and Skill Development</w:t>
-      </w:r>
-    </w:p>
-    <w:p>
-      <w:r>
-        <w:t>Effective career tools provide clear steps.</w:t>
-      </w:r>
-      <w:r>
-        <w:t xml:space="preserve"> </w:t>
-      </w:r>
-      <w:hyperlink w:anchor="Rf_WarrnerJND" w:history="1">
+        <w:proofErr w:type="spellEnd"/>
         <w:r>
           <w:rPr>
             <w:rStyle w:val="Hyperlink"/>
           </w:rPr>
-          <w:t>Warrner, J. (n.d.)</w:t>
+          <w:t>, J. (n.d.)</w:t>
         </w:r>
       </w:hyperlink>
       <w:r>
@@ -3745,13 +3773,7 @@
           <w:rPr>
             <w:rStyle w:val="Hyperlink"/>
           </w:rPr>
-          <w:t>Graham, M., Wayne</w:t>
-        </w:r>
-        <w:r>
-          <w:rPr>
-            <w:rStyle w:val="Hyperlink"/>
-          </w:rPr>
-          <w:t xml:space="preserve"> (2022)</w:t>
+          <w:t>Graham, M., Wayne (2022)</w:t>
         </w:r>
       </w:hyperlink>
       <w:r>
@@ -3805,11 +3827,19 @@
         <w:t xml:space="preserve"> </w:t>
       </w:r>
       <w:hyperlink w:anchor="Rf_WarrnerJND" w:history="1">
+        <w:proofErr w:type="spellStart"/>
         <w:r>
           <w:rPr>
             <w:rStyle w:val="Hyperlink"/>
           </w:rPr>
-          <w:t>Warrner, J. (n.d.)</w:t>
+          <w:t>Warrner</w:t>
+        </w:r>
+        <w:proofErr w:type="spellEnd"/>
+        <w:r>
+          <w:rPr>
+            <w:rStyle w:val="Hyperlink"/>
+          </w:rPr>
+          <w:t>, J. (n.d.)</w:t>
         </w:r>
       </w:hyperlink>
       <w:r>
@@ -4772,7 +4802,7 @@
         </w:numPr>
       </w:pPr>
       <w:r>
-        <w:t>Generate 1000 synthetic profiles using Faker.</w:t>
+        <w:t>Generate synthetic profiles.</w:t>
       </w:r>
     </w:p>
     <w:p>
@@ -5727,8 +5757,29 @@
     </w:p>
     <w:p>
       <w:bookmarkStart w:id="41" w:name="Rf_Kulcsar2020"/>
-      <w:r>
-        <w:t>Kulcsár, V., Dobrean, A. and Gati, I. (2020). Challenges and difficulties in career decision making: Their causes, and their effects on the process and the decision. </w:t>
+      <w:proofErr w:type="spellStart"/>
+      <w:r>
+        <w:t>Kulcsár</w:t>
+      </w:r>
+      <w:proofErr w:type="spellEnd"/>
+      <w:r>
+        <w:t xml:space="preserve">, V., </w:t>
+      </w:r>
+      <w:proofErr w:type="spellStart"/>
+      <w:r>
+        <w:t>Dobrean</w:t>
+      </w:r>
+      <w:proofErr w:type="spellEnd"/>
+      <w:r>
+        <w:t xml:space="preserve">, A. and </w:t>
+      </w:r>
+      <w:proofErr w:type="spellStart"/>
+      <w:r>
+        <w:t>Gati</w:t>
+      </w:r>
+      <w:proofErr w:type="spellEnd"/>
+      <w:r>
+        <w:t>, I. (2020). Challenges and difficulties in career decision making: Their causes, and their effects on the process and the decision. </w:t>
       </w:r>
       <w:r>
         <w:rPr>
@@ -5740,8 +5791,13 @@
       <w:r>
         <w:t xml:space="preserve">, [online] 116(103346), p.103346. </w:t>
       </w:r>
-      <w:r>
-        <w:t xml:space="preserve">doi: </w:t>
+      <w:proofErr w:type="spellStart"/>
+      <w:r>
+        <w:t>doi</w:t>
+      </w:r>
+      <w:proofErr w:type="spellEnd"/>
+      <w:r>
+        <w:t xml:space="preserve">: </w:t>
       </w:r>
       <w:hyperlink r:id="rId8" w:history="1">
         <w:r>
@@ -5759,7 +5815,71 @@
       <w:bookmarkStart w:id="42" w:name="Rf_Hooley2024"/>
       <w:bookmarkEnd w:id="41"/>
       <w:r>
-        <w:t>Hooley, T., Hertzberg, F., Mariager-Anderson, K., Saur, H., Åsa Sundelin, Janne Varjo, Vilhjálmsdóttir, G.T. and Soffía Valdimarsdóttir (2024). A systematic review of research into career guidance policy in the Nordic countries (2008-2022). </w:t>
+        <w:t xml:space="preserve">Hooley, T., Hertzberg, F., </w:t>
+      </w:r>
+      <w:proofErr w:type="spellStart"/>
+      <w:r>
+        <w:t>Mariager</w:t>
+      </w:r>
+      <w:proofErr w:type="spellEnd"/>
+      <w:r>
+        <w:t xml:space="preserve">-Anderson, K., Saur, H., </w:t>
+      </w:r>
+      <w:proofErr w:type="spellStart"/>
+      <w:r>
+        <w:t>Åsa</w:t>
+      </w:r>
+      <w:proofErr w:type="spellEnd"/>
+      <w:r>
+        <w:t xml:space="preserve"> </w:t>
+      </w:r>
+      <w:proofErr w:type="spellStart"/>
+      <w:r>
+        <w:t>Sundelin</w:t>
+      </w:r>
+      <w:proofErr w:type="spellEnd"/>
+      <w:r>
+        <w:t xml:space="preserve">, </w:t>
+      </w:r>
+      <w:proofErr w:type="spellStart"/>
+      <w:r>
+        <w:t>Janne</w:t>
+      </w:r>
+      <w:proofErr w:type="spellEnd"/>
+      <w:r>
+        <w:t xml:space="preserve"> </w:t>
+      </w:r>
+      <w:proofErr w:type="spellStart"/>
+      <w:r>
+        <w:t>Varjo</w:t>
+      </w:r>
+      <w:proofErr w:type="spellEnd"/>
+      <w:r>
+        <w:t xml:space="preserve">, </w:t>
+      </w:r>
+      <w:proofErr w:type="spellStart"/>
+      <w:r>
+        <w:t>Vilhjálmsdóttir</w:t>
+      </w:r>
+      <w:proofErr w:type="spellEnd"/>
+      <w:r>
+        <w:t xml:space="preserve">, G.T. and </w:t>
+      </w:r>
+      <w:proofErr w:type="spellStart"/>
+      <w:r>
+        <w:t>Soffía</w:t>
+      </w:r>
+      <w:proofErr w:type="spellEnd"/>
+      <w:r>
+        <w:t xml:space="preserve"> </w:t>
+      </w:r>
+      <w:proofErr w:type="spellStart"/>
+      <w:r>
+        <w:t>Valdimarsdóttir</w:t>
+      </w:r>
+      <w:proofErr w:type="spellEnd"/>
+      <w:r>
+        <w:t xml:space="preserve"> (2024). A systematic review of research into career guidance policy in the Nordic countries (2008-2022). </w:t>
       </w:r>
       <w:r>
         <w:rPr>
@@ -5771,8 +5891,13 @@
       <w:r>
         <w:t xml:space="preserve">, pp.1–14. </w:t>
       </w:r>
-      <w:r>
-        <w:t xml:space="preserve">doi: </w:t>
+      <w:proofErr w:type="spellStart"/>
+      <w:r>
+        <w:t>doi</w:t>
+      </w:r>
+      <w:proofErr w:type="spellEnd"/>
+      <w:r>
+        <w:t xml:space="preserve">: </w:t>
       </w:r>
       <w:hyperlink r:id="rId9" w:history="1">
         <w:r>
@@ -5791,6 +5916,7 @@
       <w:r>
         <w:t>Wm.edu. (2025). </w:t>
       </w:r>
+      <w:proofErr w:type="spellStart"/>
       <w:r>
         <w:rPr>
           <w:i/>
@@ -5798,6 +5924,7 @@
         </w:rPr>
         <w:t>DSpace</w:t>
       </w:r>
+      <w:proofErr w:type="spellEnd"/>
       <w:r>
         <w:t xml:space="preserve">. [online] Available at: </w:t>
       </w:r>
@@ -5854,8 +5981,13 @@
       <w:r>
         <w:t xml:space="preserve">, 8(2), pp.95–110. </w:t>
       </w:r>
-      <w:r>
-        <w:t xml:space="preserve">doi: </w:t>
+      <w:proofErr w:type="spellStart"/>
+      <w:r>
+        <w:t>doi</w:t>
+      </w:r>
+      <w:proofErr w:type="spellEnd"/>
+      <w:r>
+        <w:t xml:space="preserve">: </w:t>
       </w:r>
       <w:hyperlink r:id="rId12" w:history="1">
         <w:r>
@@ -5880,7 +6012,71 @@
           <w:i/>
           <w:iCs/>
         </w:rPr>
-        <w:t>ASSESSING THE IMPACT OF CAREER DEVELOPMENT RESOURCES AND PRACTITIONER SUPPORT ACROSS THE EMPLOYABILITY DIMENSIONS Canadian Career Development Foundation (CCDF) in partnership with Fondation canadienne pour le développement de carrière Canadian Career Development Foundation</w:t>
+        <w:t xml:space="preserve">ASSESSING THE IMPACT OF CAREER DEVELOPMENT RESOURCES AND PRACTITIONER SUPPORT ACROSS THE EMPLOYABILITY DIMENSIONS Canadian Career Development Foundation (CCDF) in partnership with </w:t>
+      </w:r>
+      <w:proofErr w:type="spellStart"/>
+      <w:r>
+        <w:rPr>
+          <w:i/>
+          <w:iCs/>
+        </w:rPr>
+        <w:t>Fondation</w:t>
+      </w:r>
+      <w:proofErr w:type="spellEnd"/>
+      <w:r>
+        <w:rPr>
+          <w:i/>
+          <w:iCs/>
+        </w:rPr>
+        <w:t xml:space="preserve"> </w:t>
+      </w:r>
+      <w:proofErr w:type="spellStart"/>
+      <w:r>
+        <w:rPr>
+          <w:i/>
+          <w:iCs/>
+        </w:rPr>
+        <w:t>canadienne</w:t>
+      </w:r>
+      <w:proofErr w:type="spellEnd"/>
+      <w:r>
+        <w:rPr>
+          <w:i/>
+          <w:iCs/>
+        </w:rPr>
+        <w:t xml:space="preserve"> pour le </w:t>
+      </w:r>
+      <w:proofErr w:type="spellStart"/>
+      <w:r>
+        <w:rPr>
+          <w:i/>
+          <w:iCs/>
+        </w:rPr>
+        <w:t>développement</w:t>
+      </w:r>
+      <w:proofErr w:type="spellEnd"/>
+      <w:r>
+        <w:rPr>
+          <w:i/>
+          <w:iCs/>
+        </w:rPr>
+        <w:t xml:space="preserve"> de </w:t>
+      </w:r>
+      <w:proofErr w:type="spellStart"/>
+      <w:r>
+        <w:rPr>
+          <w:i/>
+          <w:iCs/>
+        </w:rPr>
+        <w:t>carrière</w:t>
+      </w:r>
+      <w:proofErr w:type="spellEnd"/>
+      <w:r>
+        <w:rPr>
+          <w:i/>
+          <w:iCs/>
+        </w:rPr>
+        <w:t xml:space="preserve"> Canadian Career Development Foundation</w:t>
       </w:r>
       <w:r>
         <w:t xml:space="preserve">. [online] Available at: </w:t>
@@ -5928,8 +6124,37 @@
     <w:p>
       <w:bookmarkStart w:id="48" w:name="Rf_Geethanjana2025"/>
       <w:bookmarkEnd w:id="47"/>
-      <w:r>
-        <w:t>Geethanjana, H.K., Sirisuriya, M. and Abesinghe, D.V.D.S. (2025). NextStep: A Smart System-Based Career Guidance Application for Students in the Computing Field Based on the RIASEC Model. </w:t>
+      <w:proofErr w:type="spellStart"/>
+      <w:r>
+        <w:t>Geethanjana</w:t>
+      </w:r>
+      <w:proofErr w:type="spellEnd"/>
+      <w:r>
+        <w:t xml:space="preserve">, H.K., </w:t>
+      </w:r>
+      <w:proofErr w:type="spellStart"/>
+      <w:r>
+        <w:t>Sirisuriya</w:t>
+      </w:r>
+      <w:proofErr w:type="spellEnd"/>
+      <w:r>
+        <w:t xml:space="preserve">, M. and </w:t>
+      </w:r>
+      <w:proofErr w:type="spellStart"/>
+      <w:r>
+        <w:t>Abesinghe</w:t>
+      </w:r>
+      <w:proofErr w:type="spellEnd"/>
+      <w:r>
+        <w:t xml:space="preserve">, D.V.D.S. (2025). </w:t>
+      </w:r>
+      <w:proofErr w:type="spellStart"/>
+      <w:r>
+        <w:t>NextStep</w:t>
+      </w:r>
+      <w:proofErr w:type="spellEnd"/>
+      <w:r>
+        <w:t>: A Smart System-Based Career Guidance Application for Students in the Computing Field Based on the RIASEC Model. </w:t>
       </w:r>
       <w:r>
         <w:rPr>
@@ -5941,8 +6166,13 @@
       <w:r>
         <w:t xml:space="preserve">, [online] pp.1–6. </w:t>
       </w:r>
-      <w:r>
-        <w:t xml:space="preserve">doi: </w:t>
+      <w:proofErr w:type="spellStart"/>
+      <w:r>
+        <w:t>doi</w:t>
+      </w:r>
+      <w:proofErr w:type="spellEnd"/>
+      <w:r>
+        <w:t xml:space="preserve">: </w:t>
       </w:r>
       <w:hyperlink r:id="rId15" w:history="1">
         <w:r>
@@ -5973,8 +6203,13 @@
       <w:r>
         <w:t xml:space="preserve">, [online] 15(ISDS), pp.62–75. </w:t>
       </w:r>
-      <w:r>
-        <w:t xml:space="preserve">doi: </w:t>
+      <w:proofErr w:type="spellStart"/>
+      <w:r>
+        <w:t>doi</w:t>
+      </w:r>
+      <w:proofErr w:type="spellEnd"/>
+      <w:r>
+        <w:t xml:space="preserve">: </w:t>
       </w:r>
       <w:hyperlink r:id="rId16" w:history="1">
         <w:r>
@@ -6034,8 +6269,13 @@
       <w:r>
         <w:t xml:space="preserve">, [online] 123, p.103503. </w:t>
       </w:r>
-      <w:r>
-        <w:t xml:space="preserve">doi: </w:t>
+      <w:proofErr w:type="spellStart"/>
+      <w:r>
+        <w:t>doi</w:t>
+      </w:r>
+      <w:proofErr w:type="spellEnd"/>
+      <w:r>
+        <w:t xml:space="preserve">: </w:t>
       </w:r>
       <w:hyperlink r:id="rId18" w:history="1">
         <w:r>
@@ -6065,8 +6305,13 @@
       <w:r>
         <w:t xml:space="preserve">, pp.220–232. </w:t>
       </w:r>
-      <w:r>
-        <w:t xml:space="preserve">doi: </w:t>
+      <w:proofErr w:type="spellStart"/>
+      <w:r>
+        <w:t>doi</w:t>
+      </w:r>
+      <w:proofErr w:type="spellEnd"/>
+      <w:r>
+        <w:t xml:space="preserve">: </w:t>
       </w:r>
       <w:hyperlink r:id="rId19" w:history="1">
         <w:r>
@@ -6096,8 +6341,13 @@
       <w:r>
         <w:t xml:space="preserve">, 3(1), pp.55–64. </w:t>
       </w:r>
-      <w:r>
-        <w:t xml:space="preserve">doi: </w:t>
+      <w:proofErr w:type="spellStart"/>
+      <w:r>
+        <w:t>doi</w:t>
+      </w:r>
+      <w:proofErr w:type="spellEnd"/>
+      <w:r>
+        <w:t xml:space="preserve">: </w:t>
       </w:r>
       <w:hyperlink r:id="rId20" w:history="1">
         <w:r>
@@ -6125,10 +6375,7 @@
         <w:t>International Journal of STEM Education</w:t>
       </w:r>
       <w:r>
-        <w:t xml:space="preserve">, 8(1). </w:t>
-      </w:r>
-      <w:r>
-        <w:t xml:space="preserve">Doi: </w:t>
+        <w:t xml:space="preserve">, 8(1). Doi: </w:t>
       </w:r>
       <w:hyperlink r:id="rId21" w:history="1">
         <w:r>
@@ -6152,7 +6399,15 @@
       <w:bookmarkStart w:id="56" w:name="Rf_RonnieSantos2024"/>
       <w:bookmarkEnd w:id="55"/>
       <w:r>
-        <w:t>Ronnie, S., Santos, I., Santos, R. and Magalhaes, C. (2024). </w:t>
+        <w:t xml:space="preserve">Ronnie, S., Santos, I., Santos, R. and </w:t>
+      </w:r>
+      <w:proofErr w:type="spellStart"/>
+      <w:r>
+        <w:t>Magalhaes</w:t>
+      </w:r>
+      <w:proofErr w:type="spellEnd"/>
+      <w:r>
+        <w:t>, C. (2024). </w:t>
       </w:r>
       <w:r>
         <w:rPr>
@@ -6176,8 +6431,13 @@
     <w:p>
       <w:bookmarkStart w:id="57" w:name="Rf_WarrnerJND"/>
       <w:bookmarkEnd w:id="56"/>
-      <w:r>
-        <w:t>Warrner, J. (n.d.). </w:t>
+      <w:proofErr w:type="spellStart"/>
+      <w:r>
+        <w:t>Warrner</w:t>
+      </w:r>
+      <w:proofErr w:type="spellEnd"/>
+      <w:r>
+        <w:t>, J. (n.d.). </w:t>
       </w:r>
       <w:r>
         <w:rPr>
@@ -6217,8 +6477,13 @@
       <w:r>
         <w:t xml:space="preserve">, [online] 14(1). </w:t>
       </w:r>
-      <w:r>
-        <w:t xml:space="preserve">doi: </w:t>
+      <w:proofErr w:type="spellStart"/>
+      <w:r>
+        <w:t>doi</w:t>
+      </w:r>
+      <w:proofErr w:type="spellEnd"/>
+      <w:r>
+        <w:t xml:space="preserve">: </w:t>
       </w:r>
       <w:hyperlink r:id="rId24" w:history="1">
         <w:r>
@@ -6262,8 +6527,13 @@
       <w:r>
         <w:t xml:space="preserve">, 50(4), pp.1–17. </w:t>
       </w:r>
-      <w:r>
-        <w:t xml:space="preserve">doi: </w:t>
+      <w:proofErr w:type="spellStart"/>
+      <w:r>
+        <w:t>doi</w:t>
+      </w:r>
+      <w:proofErr w:type="spellEnd"/>
+      <w:r>
+        <w:t xml:space="preserve">: </w:t>
       </w:r>
       <w:hyperlink r:id="rId25" w:history="1">
         <w:r>
@@ -6280,7 +6550,23 @@
     <w:p>
       <w:bookmarkStart w:id="60" w:name="Rf_GrahamMWayne2022"/>
       <w:r>
-        <w:t>Graham, M., Wayne, I., Persutte-Manning, S., Pergantis, S. and Vaughan, A. (2022). Enhancing Student Outcomes: Peer Mentors and Student Transition. </w:t>
+        <w:t xml:space="preserve">Graham, M., Wayne, I., </w:t>
+      </w:r>
+      <w:proofErr w:type="spellStart"/>
+      <w:r>
+        <w:t>Persutte</w:t>
+      </w:r>
+      <w:proofErr w:type="spellEnd"/>
+      <w:r>
+        <w:t xml:space="preserve">-Manning, S., </w:t>
+      </w:r>
+      <w:proofErr w:type="spellStart"/>
+      <w:r>
+        <w:t>Pergantis</w:t>
+      </w:r>
+      <w:proofErr w:type="spellEnd"/>
+      <w:r>
+        <w:t>, S. and Vaughan, A. (2022). Enhancing Student Outcomes: Peer Mentors and Student Transition. </w:t>
       </w:r>
       <w:r>
         <w:rPr>
@@ -6376,55 +6662,7 @@
       <w:r>
         <w:t>‌</w:t>
       </w:r>
-    </w:p>
-    <w:p/>
-    <w:p>
-      <w:r>
-        <w:t>‌</w:t>
-      </w:r>
-    </w:p>
-    <w:p/>
-    <w:p>
-      <w:r>
-        <w:t>‌</w:t>
-      </w:r>
-    </w:p>
-    <w:p/>
-    <w:p>
-      <w:r>
-        <w:t>‌</w:t>
-      </w:r>
-    </w:p>
-    <w:p/>
-    <w:bookmarkEnd w:id="42"/>
-    <w:p/>
-    <w:p>
-      <w:r>
-        <w:t>‌</w:t>
-      </w:r>
-    </w:p>
-    <w:p/>
-    <w:p>
-      <w:r>
-        <w:t>‌</w:t>
-      </w:r>
-    </w:p>
-    <w:p>
-      <w:r>
-        <w:t>‌</w:t>
-      </w:r>
-    </w:p>
-    <w:p/>
-    <w:p>
-      <w:r>
-        <w:t>‌</w:t>
-      </w:r>
-    </w:p>
-    <w:p/>
-    <w:p>
-      <w:r>
-        <w:t>‌</w:t>
-      </w:r>
+      <w:bookmarkEnd w:id="42"/>
     </w:p>
     <w:sectPr>
       <w:footerReference w:type="default" r:id="rId28"/>
@@ -12228,6 +12466,7 @@
   <w:style w:type="character" w:default="1" w:styleId="DefaultParagraphFont">
     <w:name w:val="Default Paragraph Font"/>
     <w:uiPriority w:val="1"/>
+    <w:semiHidden/>
     <w:unhideWhenUsed/>
   </w:style>
   <w:style w:type="table" w:default="1" w:styleId="TableNormal">

</xml_diff>